<commit_message>
Front Alta de Cuenta
</commit_message>
<xml_diff>
--- a/TPINT_GRUPO_1_LAB4.docx
+++ b/TPINT_GRUPO_1_LAB4.docx
@@ -175,7 +175,6 @@
                                 </w14:textOutline>
                               </w:rPr>
                             </w:pPr>
-                            <w:proofErr w:type="spellStart"/>
                             <w:r>
                               <w:rPr>
                                 <w:color w:val="000000" w:themeColor="text1"/>
@@ -192,26 +191,7 @@
                                   <w14:round/>
                                 </w14:textOutline>
                               </w:rPr>
-                              <w:t>Boffo</w:t>
-                            </w:r>
-                            <w:proofErr w:type="spellEnd"/>
-                            <w:r>
-                              <w:rPr>
-                                <w:color w:val="000000" w:themeColor="text1"/>
-                                <w:sz w:val="36"/>
-                                <w:szCs w:val="36"/>
-                                <w14:shadow w14:blurRad="38100" w14:dist="19050" w14:dir="2700000" w14:sx="100000" w14:sy="100000" w14:kx="0" w14:ky="0" w14:algn="tl">
-                                  <w14:schemeClr w14:val="dk1">
-                                    <w14:alpha w14:val="60000"/>
-                                  </w14:schemeClr>
-                                </w14:shadow>
-                                <w14:textOutline w14:w="0" w14:cap="flat" w14:cmpd="sng" w14:algn="ctr">
-                                  <w14:noFill/>
-                                  <w14:prstDash w14:val="solid"/>
-                                  <w14:round/>
-                                </w14:textOutline>
-                              </w:rPr>
-                              <w:t xml:space="preserve"> Ludmila</w:t>
+                              <w:t>Boffo Ludmila</w:t>
                             </w:r>
                           </w:p>
                           <w:p>
@@ -271,7 +251,6 @@
                                 </w14:textOutline>
                               </w:rPr>
                             </w:pPr>
-                            <w:proofErr w:type="spellStart"/>
                             <w:r>
                               <w:rPr>
                                 <w:color w:val="000000" w:themeColor="text1"/>
@@ -288,26 +267,7 @@
                                   <w14:round/>
                                 </w14:textOutline>
                               </w:rPr>
-                              <w:t>Rodriguez</w:t>
-                            </w:r>
-                            <w:proofErr w:type="spellEnd"/>
-                            <w:r>
-                              <w:rPr>
-                                <w:color w:val="000000" w:themeColor="text1"/>
-                                <w:sz w:val="36"/>
-                                <w:szCs w:val="36"/>
-                                <w14:shadow w14:blurRad="38100" w14:dist="19050" w14:dir="2700000" w14:sx="100000" w14:sy="100000" w14:kx="0" w14:ky="0" w14:algn="tl">
-                                  <w14:schemeClr w14:val="dk1">
-                                    <w14:alpha w14:val="60000"/>
-                                  </w14:schemeClr>
-                                </w14:shadow>
-                                <w14:textOutline w14:w="0" w14:cap="flat" w14:cmpd="sng" w14:algn="ctr">
-                                  <w14:noFill/>
-                                  <w14:prstDash w14:val="solid"/>
-                                  <w14:round/>
-                                </w14:textOutline>
-                              </w:rPr>
-                              <w:t xml:space="preserve"> Nicolás</w:t>
+                              <w:t>Rodriguez Nicolás</w:t>
                             </w:r>
                           </w:p>
                           <w:p>
@@ -329,7 +289,6 @@
                                 </w14:textOutline>
                               </w:rPr>
                             </w:pPr>
-                            <w:proofErr w:type="spellStart"/>
                             <w:r>
                               <w:rPr>
                                 <w:color w:val="000000" w:themeColor="text1"/>
@@ -346,26 +305,7 @@
                                   <w14:round/>
                                 </w14:textOutline>
                               </w:rPr>
-                              <w:t>Sucno</w:t>
-                            </w:r>
-                            <w:proofErr w:type="spellEnd"/>
-                            <w:r>
-                              <w:rPr>
-                                <w:color w:val="000000" w:themeColor="text1"/>
-                                <w:sz w:val="36"/>
-                                <w:szCs w:val="36"/>
-                                <w14:shadow w14:blurRad="38100" w14:dist="19050" w14:dir="2700000" w14:sx="100000" w14:sy="100000" w14:kx="0" w14:ky="0" w14:algn="tl">
-                                  <w14:schemeClr w14:val="dk1">
-                                    <w14:alpha w14:val="60000"/>
-                                  </w14:schemeClr>
-                                </w14:shadow>
-                                <w14:textOutline w14:w="0" w14:cap="flat" w14:cmpd="sng" w14:algn="ctr">
-                                  <w14:noFill/>
-                                  <w14:prstDash w14:val="solid"/>
-                                  <w14:round/>
-                                </w14:textOutline>
-                              </w:rPr>
-                              <w:t xml:space="preserve"> Daniel</w:t>
+                              <w:t>Sucno Daniel</w:t>
                             </w:r>
                           </w:p>
                           <w:p>
@@ -588,7 +528,6 @@
                           </w14:textOutline>
                         </w:rPr>
                       </w:pPr>
-                      <w:proofErr w:type="spellStart"/>
                       <w:r>
                         <w:rPr>
                           <w:color w:val="000000" w:themeColor="text1"/>
@@ -605,26 +544,7 @@
                             <w14:round/>
                           </w14:textOutline>
                         </w:rPr>
-                        <w:t>Boffo</w:t>
-                      </w:r>
-                      <w:proofErr w:type="spellEnd"/>
-                      <w:r>
-                        <w:rPr>
-                          <w:color w:val="000000" w:themeColor="text1"/>
-                          <w:sz w:val="36"/>
-                          <w:szCs w:val="36"/>
-                          <w14:shadow w14:blurRad="38100" w14:dist="19050" w14:dir="2700000" w14:sx="100000" w14:sy="100000" w14:kx="0" w14:ky="0" w14:algn="tl">
-                            <w14:schemeClr w14:val="dk1">
-                              <w14:alpha w14:val="60000"/>
-                            </w14:schemeClr>
-                          </w14:shadow>
-                          <w14:textOutline w14:w="0" w14:cap="flat" w14:cmpd="sng" w14:algn="ctr">
-                            <w14:noFill/>
-                            <w14:prstDash w14:val="solid"/>
-                            <w14:round/>
-                          </w14:textOutline>
-                        </w:rPr>
-                        <w:t xml:space="preserve"> Ludmila</w:t>
+                        <w:t>Boffo Ludmila</w:t>
                       </w:r>
                     </w:p>
                     <w:p>
@@ -684,7 +604,6 @@
                           </w14:textOutline>
                         </w:rPr>
                       </w:pPr>
-                      <w:proofErr w:type="spellStart"/>
                       <w:r>
                         <w:rPr>
                           <w:color w:val="000000" w:themeColor="text1"/>
@@ -701,26 +620,7 @@
                             <w14:round/>
                           </w14:textOutline>
                         </w:rPr>
-                        <w:t>Rodriguez</w:t>
-                      </w:r>
-                      <w:proofErr w:type="spellEnd"/>
-                      <w:r>
-                        <w:rPr>
-                          <w:color w:val="000000" w:themeColor="text1"/>
-                          <w:sz w:val="36"/>
-                          <w:szCs w:val="36"/>
-                          <w14:shadow w14:blurRad="38100" w14:dist="19050" w14:dir="2700000" w14:sx="100000" w14:sy="100000" w14:kx="0" w14:ky="0" w14:algn="tl">
-                            <w14:schemeClr w14:val="dk1">
-                              <w14:alpha w14:val="60000"/>
-                            </w14:schemeClr>
-                          </w14:shadow>
-                          <w14:textOutline w14:w="0" w14:cap="flat" w14:cmpd="sng" w14:algn="ctr">
-                            <w14:noFill/>
-                            <w14:prstDash w14:val="solid"/>
-                            <w14:round/>
-                          </w14:textOutline>
-                        </w:rPr>
-                        <w:t xml:space="preserve"> Nicolás</w:t>
+                        <w:t>Rodriguez Nicolás</w:t>
                       </w:r>
                     </w:p>
                     <w:p>
@@ -742,7 +642,6 @@
                           </w14:textOutline>
                         </w:rPr>
                       </w:pPr>
-                      <w:proofErr w:type="spellStart"/>
                       <w:r>
                         <w:rPr>
                           <w:color w:val="000000" w:themeColor="text1"/>
@@ -759,26 +658,7 @@
                             <w14:round/>
                           </w14:textOutline>
                         </w:rPr>
-                        <w:t>Sucno</w:t>
-                      </w:r>
-                      <w:proofErr w:type="spellEnd"/>
-                      <w:r>
-                        <w:rPr>
-                          <w:color w:val="000000" w:themeColor="text1"/>
-                          <w:sz w:val="36"/>
-                          <w:szCs w:val="36"/>
-                          <w14:shadow w14:blurRad="38100" w14:dist="19050" w14:dir="2700000" w14:sx="100000" w14:sy="100000" w14:kx="0" w14:ky="0" w14:algn="tl">
-                            <w14:schemeClr w14:val="dk1">
-                              <w14:alpha w14:val="60000"/>
-                            </w14:schemeClr>
-                          </w14:shadow>
-                          <w14:textOutline w14:w="0" w14:cap="flat" w14:cmpd="sng" w14:algn="ctr">
-                            <w14:noFill/>
-                            <w14:prstDash w14:val="solid"/>
-                            <w14:round/>
-                          </w14:textOutline>
-                        </w:rPr>
-                        <w:t xml:space="preserve"> Daniel</w:t>
+                        <w:t>Sucno Daniel</w:t>
                       </w:r>
                     </w:p>
                     <w:p>
@@ -909,61 +789,6 @@
       <w:r>
         <w:rPr>
           <w:noProof/>
-          <w:sz w:val="44"/>
-          <w:szCs w:val="44"/>
-        </w:rPr>
-        <w:drawing>
-          <wp:inline distT="0" distB="0" distL="0" distR="0" wp14:anchorId="6A533F5D" wp14:editId="791A9DF8">
-            <wp:extent cx="1891030" cy="1724660"/>
-            <wp:effectExtent l="0" t="0" r="0" b="8890"/>
-            <wp:docPr id="1768932147" name="Imagen 5"/>
-            <wp:cNvGraphicFramePr>
-              <a:graphicFrameLocks xmlns:a="http://schemas.openxmlformats.org/drawingml/2006/main" noChangeAspect="1"/>
-            </wp:cNvGraphicFramePr>
-            <a:graphic xmlns:a="http://schemas.openxmlformats.org/drawingml/2006/main">
-              <a:graphicData uri="http://schemas.openxmlformats.org/drawingml/2006/picture">
-                <pic:pic xmlns:pic="http://schemas.openxmlformats.org/drawingml/2006/picture">
-                  <pic:nvPicPr>
-                    <pic:cNvPr id="0" name="Picture 2"/>
-                    <pic:cNvPicPr>
-                      <a:picLocks noChangeAspect="1" noChangeArrowheads="1"/>
-                    </pic:cNvPicPr>
-                  </pic:nvPicPr>
-                  <pic:blipFill>
-                    <a:blip r:embed="rId6">
-                      <a:extLst>
-                        <a:ext uri="{28A0092B-C50C-407E-A947-70E740481C1C}">
-                          <a14:useLocalDpi xmlns:a14="http://schemas.microsoft.com/office/drawing/2010/main" val="0"/>
-                        </a:ext>
-                      </a:extLst>
-                    </a:blip>
-                    <a:srcRect/>
-                    <a:stretch>
-                      <a:fillRect/>
-                    </a:stretch>
-                  </pic:blipFill>
-                  <pic:spPr bwMode="auto">
-                    <a:xfrm>
-                      <a:off x="0" y="0"/>
-                      <a:ext cx="1891030" cy="1724660"/>
-                    </a:xfrm>
-                    <a:prstGeom prst="rect">
-                      <a:avLst/>
-                    </a:prstGeom>
-                    <a:noFill/>
-                    <a:ln>
-                      <a:noFill/>
-                    </a:ln>
-                  </pic:spPr>
-                </pic:pic>
-              </a:graphicData>
-            </a:graphic>
-          </wp:inline>
-        </w:drawing>
-      </w:r>
-      <w:r>
-        <w:rPr>
-          <w:noProof/>
         </w:rPr>
         <mc:AlternateContent>
           <mc:Choice Requires="wps">
@@ -2800,6 +2625,84 @@
             </w:pict>
           </mc:Fallback>
         </mc:AlternateContent>
+      </w:r>
+    </w:p>
+    <w:p/>
+    <w:p/>
+    <w:p/>
+    <w:p/>
+    <w:p/>
+    <w:p/>
+    <w:p/>
+    <w:p/>
+    <w:p/>
+    <w:p/>
+    <w:p/>
+    <w:p/>
+    <w:p/>
+    <w:p/>
+    <w:p/>
+    <w:p/>
+    <w:p/>
+    <w:p/>
+    <w:p/>
+    <w:p/>
+    <w:p/>
+    <w:p/>
+    <w:p/>
+    <w:p/>
+    <w:p/>
+    <w:p/>
+    <w:p/>
+    <w:p/>
+    <w:p/>
+    <w:p/>
+    <w:p>
+      <w:pPr>
+        <w:pStyle w:val="Ttulo1"/>
+      </w:pPr>
+      <w:r>
+        <w:lastRenderedPageBreak/>
+        <w:t>Diagrama Entidad Relación</w:t>
+      </w:r>
+    </w:p>
+    <w:p>
+      <w:r>
+        <w:drawing>
+          <wp:inline distT="0" distB="0" distL="0" distR="0" wp14:anchorId="105A7A34" wp14:editId="2749B7C7">
+            <wp:extent cx="1740132" cy="3262746"/>
+            <wp:effectExtent l="0" t="0" r="0" b="0"/>
+            <wp:docPr id="1574934588" name="Imagen 1" descr="Interfaz de usuario gráfica&#10;&#10;Descripción generada automáticamente con confianza media"/>
+            <wp:cNvGraphicFramePr>
+              <a:graphicFrameLocks xmlns:a="http://schemas.openxmlformats.org/drawingml/2006/main" noChangeAspect="1"/>
+            </wp:cNvGraphicFramePr>
+            <a:graphic xmlns:a="http://schemas.openxmlformats.org/drawingml/2006/main">
+              <a:graphicData uri="http://schemas.openxmlformats.org/drawingml/2006/picture">
+                <pic:pic xmlns:pic="http://schemas.openxmlformats.org/drawingml/2006/picture">
+                  <pic:nvPicPr>
+                    <pic:cNvPr id="1574934588" name="Imagen 1" descr="Interfaz de usuario gráfica&#10;&#10;Descripción generada automáticamente con confianza media"/>
+                    <pic:cNvPicPr/>
+                  </pic:nvPicPr>
+                  <pic:blipFill>
+                    <a:blip r:embed="rId6"/>
+                    <a:stretch>
+                      <a:fillRect/>
+                    </a:stretch>
+                  </pic:blipFill>
+                  <pic:spPr>
+                    <a:xfrm>
+                      <a:off x="0" y="0"/>
+                      <a:ext cx="1743209" cy="3268516"/>
+                    </a:xfrm>
+                    <a:prstGeom prst="rect">
+                      <a:avLst/>
+                    </a:prstGeom>
+                  </pic:spPr>
+                </pic:pic>
+              </a:graphicData>
+            </a:graphic>
+          </wp:inline>
+        </w:drawing>
       </w:r>
     </w:p>
     <w:sectPr>
@@ -3212,6 +3115,27 @@
     <w:name w:val="Normal"/>
     <w:qFormat/>
   </w:style>
+  <w:style w:type="paragraph" w:styleId="Ttulo1">
+    <w:name w:val="heading 1"/>
+    <w:basedOn w:val="Normal"/>
+    <w:next w:val="Normal"/>
+    <w:link w:val="Ttulo1Car"/>
+    <w:uiPriority w:val="9"/>
+    <w:qFormat/>
+    <w:rsid w:val="001A5230"/>
+    <w:pPr>
+      <w:keepNext/>
+      <w:keepLines/>
+      <w:spacing w:before="240" w:after="0"/>
+      <w:outlineLvl w:val="0"/>
+    </w:pPr>
+    <w:rPr>
+      <w:rFonts w:asciiTheme="majorHAnsi" w:eastAsiaTheme="majorEastAsia" w:hAnsiTheme="majorHAnsi" w:cstheme="majorBidi"/>
+      <w:color w:val="2F5496" w:themeColor="accent1" w:themeShade="BF"/>
+      <w:sz w:val="32"/>
+      <w:szCs w:val="32"/>
+    </w:rPr>
+  </w:style>
   <w:style w:type="character" w:default="1" w:styleId="Fuentedeprrafopredeter">
     <w:name w:val="Default Paragraph Font"/>
     <w:uiPriority w:val="1"/>
@@ -3238,6 +3162,19 @@
     <w:uiPriority w:val="99"/>
     <w:semiHidden/>
     <w:unhideWhenUsed/>
+  </w:style>
+  <w:style w:type="character" w:customStyle="1" w:styleId="Ttulo1Car">
+    <w:name w:val="Título 1 Car"/>
+    <w:basedOn w:val="Fuentedeprrafopredeter"/>
+    <w:link w:val="Ttulo1"/>
+    <w:uiPriority w:val="9"/>
+    <w:rsid w:val="001A5230"/>
+    <w:rPr>
+      <w:rFonts w:asciiTheme="majorHAnsi" w:eastAsiaTheme="majorEastAsia" w:hAnsiTheme="majorHAnsi" w:cstheme="majorBidi"/>
+      <w:color w:val="2F5496" w:themeColor="accent1" w:themeShade="BF"/>
+      <w:sz w:val="32"/>
+      <w:szCs w:val="32"/>
+    </w:rPr>
   </w:style>
 </w:styles>
 </file>

</xml_diff>